<commit_message>
docs: :pencil2: errores del diagrama solucionados.
el tipo de desarrollo tambien
</commit_message>
<xml_diff>
--- a/doc/Documentación proyecto.docx
+++ b/doc/Documentación proyecto.docx
@@ -60,7 +60,7 @@
           <wp:inline distB="114300" distT="114300" distL="114300" distR="114300">
             <wp:extent cx="5253038" cy="4056018"/>
             <wp:effectExtent b="0" l="0" r="0" t="0"/>
-            <wp:docPr id="1" name="image2.png"/>
+            <wp:docPr id="2" name="image2.png"/>
             <a:graphic>
               <a:graphicData uri="http://schemas.openxmlformats.org/drawingml/2006/picture">
                 <pic:pic>
@@ -2709,28 +2709,7 @@
         <w:rPr>
           <w:rtl w:val="0"/>
         </w:rPr>
-        <w:t xml:space="preserve">La metodología de desarrollo utilizada ha sido la de cascada, ya que fuimos desarrollando el proyecto en diferentes módulos los cuales debían estar completados para poder pasar al siguiente, ya que cada módulo normalmente dependía del anterior. </w:t>
-      </w:r>
-    </w:p>
-    <w:p>
-      <w:pPr>
-        <w:rPr/>
-      </w:pPr>
-      <w:r>
-        <w:rPr>
-          <w:rtl w:val="0"/>
-        </w:rPr>
-      </w:r>
-    </w:p>
-    <w:p>
-      <w:pPr>
-        <w:rPr/>
-      </w:pPr>
-      <w:r>
-        <w:rPr>
-          <w:rtl w:val="0"/>
-        </w:rPr>
-        <w:t xml:space="preserve">Debida a la inexperiencia a la hora de desarrollar una aplicación volvimos sobre nuestros pasos en múltiples ocasiones para refactorizar el código y añadir nuevas funciones para acortar el código, ya que ciertas partes del código que se repetían se podrían haber puesto en una función y haberla invocado cada vez que se requiriera su uso.</w:t>
+        <w:t xml:space="preserve">La metodología de desarrollo utilizada ha sido en V , ya que fuimos desarrollando el proyecto en diferentes módulos, de forma similar a un desarrollo en cascada, pero con la diferencia de que volvimos sobre nuestros pasos en repetidas ocasiones para refactorizar y dividir el código en nuevas funciones. </w:t>
       </w:r>
     </w:p>
     <w:p>
@@ -2955,31 +2934,233 @@
         <w:rPr>
           <w:rtl w:val="0"/>
         </w:rPr>
+      </w:r>
+    </w:p>
+    <w:p>
+      <w:pPr>
+        <w:pStyle w:val="Heading2"/>
+        <w:rPr/>
+      </w:pPr>
+      <w:bookmarkStart w:colFirst="0" w:colLast="0" w:name="_1d11zrzgdurh" w:id="23"/>
+      <w:bookmarkEnd w:id="23"/>
+      <w:r>
+        <w:rPr>
+          <w:rtl w:val="0"/>
+        </w:rPr>
         <w:t xml:space="preserve">DIAGRAMAS DE COMPONENTES</w:t>
       </w:r>
     </w:p>
     <w:p>
       <w:pPr>
-        <w:rPr/>
-      </w:pPr>
-      <w:r>
-        <w:rPr>
-          <w:rtl w:val="0"/>
-        </w:rPr>
+        <w:spacing w:after="240" w:before="240" w:lineRule="auto"/>
+        <w:rPr/>
+      </w:pPr>
+      <w:r>
+        <w:rPr>
+          <w:rtl w:val="0"/>
+        </w:rPr>
+        <w:t xml:space="preserve">Convertir string es la función que usa el URLopen para sacar el html de una página.</w:t>
+      </w:r>
+    </w:p>
+    <w:p>
+      <w:pPr>
+        <w:spacing w:after="240" w:before="240" w:lineRule="auto"/>
+        <w:rPr/>
+      </w:pPr>
+      <w:r>
+        <w:rPr>
+          <w:rtl w:val="0"/>
+        </w:rPr>
+        <w:t xml:space="preserve">Los módulos en color azul bebé son el crawling . El primero (</w:t>
+      </w:r>
+      <w:r>
+        <w:rPr>
+          <w:rtl w:val="0"/>
+        </w:rPr>
+        <w:t xml:space="preserve">localizar_links</w:t>
+      </w:r>
+      <w:r>
+        <w:rPr>
+          <w:rtl w:val="0"/>
+        </w:rPr>
+        <w:t xml:space="preserve">) encuentra la posición de los links (devuelve url y dónde acaba ésta), </w:t>
+      </w:r>
+      <w:r>
+        <w:rPr>
+          <w:rtl w:val="0"/>
+        </w:rPr>
+        <w:t xml:space="preserve">conseguir_links</w:t>
+      </w:r>
+      <w:r>
+        <w:rPr>
+          <w:rtl w:val="0"/>
+        </w:rPr>
+        <w:t xml:space="preserve"> añade los links a una lista, y </w:t>
+      </w:r>
+      <w:r>
+        <w:rPr>
+          <w:rtl w:val="0"/>
+        </w:rPr>
+        <w:t xml:space="preserve">crawl_web</w:t>
+      </w:r>
+      <w:r>
+        <w:rPr>
+          <w:rtl w:val="0"/>
+        </w:rPr>
+        <w:t xml:space="preserve"> repite todo esto para que haga lo mismo en todas las páginas del sitio web.</w:t>
+      </w:r>
+    </w:p>
+    <w:p>
+      <w:pPr>
+        <w:spacing w:after="240" w:before="240" w:lineRule="auto"/>
+        <w:rPr/>
+      </w:pPr>
+      <w:r>
+        <w:rPr>
+          <w:rtl w:val="0"/>
+        </w:rPr>
+        <w:t xml:space="preserve">Los módulos de color rosa son el scrapping: añaden ítems al diccionario (ya sea calidad, precio, nombre…). </w:t>
+      </w:r>
+    </w:p>
+    <w:p>
+      <w:pPr>
+        <w:spacing w:after="240" w:before="240" w:lineRule="auto"/>
+        <w:rPr/>
+      </w:pPr>
+      <w:r>
+        <w:rPr>
+          <w:rtl w:val="0"/>
+        </w:rPr>
+        <w:t xml:space="preserve">El módulo en rojo integra todos los de color rosa y sube los packs a mongoDB (uno a uno, con insert one). </w:t>
+      </w:r>
+      <w:r>
+        <w:rPr>
+          <w:rtl w:val="0"/>
+        </w:rPr>
+        <w:t xml:space="preserve">Todos_los_paquetes</w:t>
+      </w:r>
+      <w:r>
+        <w:rPr>
+          <w:rtl w:val="0"/>
+        </w:rPr>
+        <w:t xml:space="preserve"> repite </w:t>
+      </w:r>
+      <w:r>
+        <w:rPr>
+          <w:rtl w:val="0"/>
+        </w:rPr>
+        <w:t xml:space="preserve">crear_paquetes</w:t>
+      </w:r>
+      <w:r>
+        <w:rPr>
+          <w:rtl w:val="0"/>
+        </w:rPr>
+        <w:t xml:space="preserve"> recoge todos los paquetes de cada link.</w:t>
+      </w:r>
+    </w:p>
+    <w:p>
+      <w:pPr>
+        <w:spacing w:after="240" w:before="240" w:lineRule="auto"/>
+        <w:rPr/>
+      </w:pPr>
+      <w:r>
+        <w:rPr>
+          <w:rtl w:val="0"/>
+        </w:rPr>
+        <w:t xml:space="preserve">app.py le pasa a la función todos_los_paquetes los 4 links recogidos anteriormente por </w:t>
+      </w:r>
+      <w:r>
+        <w:rPr>
+          <w:rtl w:val="0"/>
+        </w:rPr>
+        <w:t xml:space="preserve">crawl_web</w:t>
+      </w:r>
+      <w:r>
+        <w:rPr>
+          <w:rtl w:val="0"/>
+        </w:rPr>
+        <w:t xml:space="preserve"> para que lo repita una vez por cada link encontrado.</w:t>
       </w:r>
     </w:p>
     <w:p>
       <w:pPr>
         <w:ind w:hanging="1440"/>
+        <w:rPr/>
+      </w:pPr>
+      <w:r>
+        <w:rPr>
+          <w:rtl w:val="0"/>
+        </w:rPr>
+        <w:t xml:space="preserve"> </w:t>
+      </w:r>
+    </w:p>
+    <w:p>
+      <w:pPr>
+        <w:ind w:hanging="1440"/>
+        <w:rPr/>
+      </w:pPr>
+      <w:r>
+        <w:rPr>
+          <w:rtl w:val="0"/>
+        </w:rPr>
+      </w:r>
+    </w:p>
+    <w:p>
+      <w:pPr>
+        <w:ind w:hanging="1440"/>
+        <w:rPr/>
+      </w:pPr>
+      <w:r>
+        <w:rPr>
+          <w:rtl w:val="0"/>
+        </w:rPr>
+      </w:r>
+    </w:p>
+    <w:p>
+      <w:pPr>
+        <w:ind w:hanging="1440"/>
+        <w:rPr/>
+      </w:pPr>
+      <w:r>
+        <w:rPr>
+          <w:rtl w:val="0"/>
+        </w:rPr>
+      </w:r>
+    </w:p>
+    <w:p>
+      <w:pPr>
+        <w:ind w:hanging="1440"/>
+        <w:rPr/>
+      </w:pPr>
+      <w:r>
+        <w:rPr>
+          <w:rtl w:val="0"/>
+        </w:rPr>
+      </w:r>
+    </w:p>
+    <w:p>
+      <w:pPr>
+        <w:ind w:hanging="1440"/>
+        <w:rPr/>
+      </w:pPr>
+      <w:r>
+        <w:rPr>
+          <w:rtl w:val="0"/>
+        </w:rPr>
+      </w:r>
+    </w:p>
+    <w:p>
+      <w:pPr>
+        <w:ind w:firstLine="0"/>
         <w:rPr/>
       </w:pPr>
       <w:r>
         <w:rPr/>
         <w:drawing>
           <wp:inline distB="114300" distT="114300" distL="114300" distR="114300">
-            <wp:extent cx="7367588" cy="5105400"/>
+            <wp:extent cx="5731200" cy="7404100"/>
             <wp:effectExtent b="0" l="0" r="0" t="0"/>
-            <wp:docPr id="2" name="image1.png"/>
+            <wp:docPr id="1" name="image1.png"/>
             <a:graphic>
               <a:graphicData uri="http://schemas.openxmlformats.org/drawingml/2006/picture">
                 <pic:pic>
@@ -2997,7 +3178,7 @@
                   <pic:spPr>
                     <a:xfrm>
                       <a:off x="0" y="0"/>
-                      <a:ext cx="7367588" cy="5105400"/>
+                      <a:ext cx="5731200" cy="7404100"/>
                     </a:xfrm>
                     <a:prstGeom prst="rect"/>
                     <a:ln/>
@@ -3027,138 +3208,6 @@
     </w:p>
     <w:p>
       <w:pPr>
-        <w:spacing w:after="240" w:before="240" w:lineRule="auto"/>
-        <w:rPr/>
-      </w:pPr>
-      <w:r>
-        <w:rPr>
-          <w:rtl w:val="0"/>
-        </w:rPr>
-        <w:t xml:space="preserve">Convertir string es la función que usa el URLopen para sacar el html de una página.</w:t>
-      </w:r>
-    </w:p>
-    <w:p>
-      <w:pPr>
-        <w:spacing w:after="240" w:before="240" w:lineRule="auto"/>
-        <w:rPr/>
-      </w:pPr>
-      <w:r>
-        <w:rPr>
-          <w:rtl w:val="0"/>
-        </w:rPr>
-        <w:t xml:space="preserve">Los módulos en color azul bebé son el crawling . El primero (</w:t>
-      </w:r>
-      <w:r>
-        <w:rPr>
-          <w:rtl w:val="0"/>
-        </w:rPr>
-        <w:t xml:space="preserve">localizar_links</w:t>
-      </w:r>
-      <w:r>
-        <w:rPr>
-          <w:rtl w:val="0"/>
-        </w:rPr>
-        <w:t xml:space="preserve">) encuentra la posición de los links (devuelve url y dónde acaba ésta), </w:t>
-      </w:r>
-      <w:r>
-        <w:rPr>
-          <w:rtl w:val="0"/>
-        </w:rPr>
-        <w:t xml:space="preserve">conseguir_links</w:t>
-      </w:r>
-      <w:r>
-        <w:rPr>
-          <w:rtl w:val="0"/>
-        </w:rPr>
-        <w:t xml:space="preserve"> añade los links a una lista, y </w:t>
-      </w:r>
-      <w:r>
-        <w:rPr>
-          <w:rtl w:val="0"/>
-        </w:rPr>
-        <w:t xml:space="preserve">crawl_web</w:t>
-      </w:r>
-      <w:r>
-        <w:rPr>
-          <w:rtl w:val="0"/>
-        </w:rPr>
-        <w:t xml:space="preserve"> repite todo esto para que haga lo mismo en todas las páginas del sitio web.</w:t>
-      </w:r>
-    </w:p>
-    <w:p>
-      <w:pPr>
-        <w:spacing w:after="240" w:before="240" w:lineRule="auto"/>
-        <w:rPr/>
-      </w:pPr>
-      <w:r>
-        <w:rPr>
-          <w:rtl w:val="0"/>
-        </w:rPr>
-        <w:t xml:space="preserve">Los módulos de color rosa son el scrapping: añaden ítems al diccionario (ya sea calidad, precio, nombre…). </w:t>
-      </w:r>
-    </w:p>
-    <w:p>
-      <w:pPr>
-        <w:spacing w:after="240" w:before="240" w:lineRule="auto"/>
-        <w:rPr/>
-      </w:pPr>
-      <w:r>
-        <w:rPr>
-          <w:rtl w:val="0"/>
-        </w:rPr>
-        <w:t xml:space="preserve">El módulo en rojo integra todos los de color rosa y sube los packs a mongoDB (uno a uno, con insert one). </w:t>
-      </w:r>
-      <w:r>
-        <w:rPr>
-          <w:rtl w:val="0"/>
-        </w:rPr>
-        <w:t xml:space="preserve">Todos_los_paquetes</w:t>
-      </w:r>
-      <w:r>
-        <w:rPr>
-          <w:rtl w:val="0"/>
-        </w:rPr>
-        <w:t xml:space="preserve"> repite </w:t>
-      </w:r>
-      <w:r>
-        <w:rPr>
-          <w:rtl w:val="0"/>
-        </w:rPr>
-        <w:t xml:space="preserve">crear_paquetes</w:t>
-      </w:r>
-      <w:r>
-        <w:rPr>
-          <w:rtl w:val="0"/>
-        </w:rPr>
-        <w:t xml:space="preserve"> recoge todos los paquetes de cada link.</w:t>
-      </w:r>
-    </w:p>
-    <w:p>
-      <w:pPr>
-        <w:spacing w:after="240" w:before="240" w:lineRule="auto"/>
-        <w:rPr/>
-      </w:pPr>
-      <w:r>
-        <w:rPr>
-          <w:rtl w:val="0"/>
-        </w:rPr>
-        <w:t xml:space="preserve">app.py le pasa a la función todos_los_paquetes los 4 links recogidos anteriormente por </w:t>
-      </w:r>
-      <w:r>
-        <w:rPr>
-          <w:rtl w:val="0"/>
-        </w:rPr>
-        <w:t xml:space="preserve">crawl_web</w:t>
-      </w:r>
-      <w:r>
-        <w:rPr>
-          <w:rtl w:val="0"/>
-        </w:rPr>
-        <w:t xml:space="preserve"> para que lo repita una vez por cada link encontrado.</w:t>
-      </w:r>
-    </w:p>
-    <w:p>
-      <w:pPr>
         <w:ind w:hanging="1440"/>
         <w:rPr/>
       </w:pPr>
@@ -3166,7 +3215,6 @@
         <w:rPr>
           <w:rtl w:val="0"/>
         </w:rPr>
-        <w:t xml:space="preserve"> </w:t>
       </w:r>
     </w:p>
     <w:p>
@@ -3182,11 +3230,72 @@
     </w:p>
     <w:p>
       <w:pPr>
+        <w:ind w:hanging="1440"/>
+        <w:rPr/>
+      </w:pPr>
+      <w:r>
+        <w:rPr>
+          <w:rtl w:val="0"/>
+        </w:rPr>
+      </w:r>
+    </w:p>
+    <w:p>
+      <w:pPr>
+        <w:ind w:hanging="1440"/>
+        <w:rPr/>
+      </w:pPr>
+      <w:r>
+        <w:rPr>
+          <w:rtl w:val="0"/>
+        </w:rPr>
+      </w:r>
+    </w:p>
+    <w:p>
+      <w:pPr>
         <w:pStyle w:val="Heading1"/>
         <w:rPr/>
       </w:pPr>
-      <w:bookmarkStart w:colFirst="0" w:colLast="0" w:name="_e5u3dt7j01t1" w:id="23"/>
-      <w:bookmarkEnd w:id="23"/>
+      <w:bookmarkStart w:colFirst="0" w:colLast="0" w:name="_e5u3dt7j01t1" w:id="24"/>
+      <w:bookmarkEnd w:id="24"/>
+      <w:r>
+        <w:rPr>
+          <w:rtl w:val="0"/>
+        </w:rPr>
+      </w:r>
+    </w:p>
+    <w:p>
+      <w:pPr>
+        <w:pStyle w:val="Heading1"/>
+        <w:rPr/>
+      </w:pPr>
+      <w:bookmarkStart w:colFirst="0" w:colLast="0" w:name="_b89ullord01" w:id="25"/>
+      <w:bookmarkEnd w:id="25"/>
+      <w:r>
+        <w:rPr>
+          <w:rtl w:val="0"/>
+        </w:rPr>
+      </w:r>
+    </w:p>
+    <w:p>
+      <w:pPr>
+        <w:pStyle w:val="Heading1"/>
+        <w:rPr/>
+      </w:pPr>
+      <w:bookmarkStart w:colFirst="0" w:colLast="0" w:name="_dosl82kdxd5u" w:id="26"/>
+      <w:bookmarkEnd w:id="26"/>
+      <w:r>
+        <w:rPr>
+          <w:rtl w:val="0"/>
+        </w:rPr>
+      </w:r>
+    </w:p>
+    <w:p>
+      <w:pPr>
+        <w:pStyle w:val="Heading1"/>
+        <w:rPr/>
+      </w:pPr>
+      <w:bookmarkStart w:colFirst="0" w:colLast="0" w:name="_l1oab2y2w6v3" w:id="27"/>
+      <w:bookmarkEnd w:id="27"/>
       <w:r>
         <w:rPr>
           <w:rtl w:val="0"/>

</xml_diff>